<commit_message>
Updated setting up doc to include git stash link to stack overflow thread
</commit_message>
<xml_diff>
--- a/Course Materials/Setting up Git - Forking - Syncing - Contributing.docx
+++ b/Course Materials/Setting up Git - Forking - Syncing - Contributing.docx
@@ -3,17 +3,30 @@
 <w:document xmlns:wpc="http://schemas.microsoft.com/office/word/2010/wordprocessingCanvas" xmlns:cx="http://schemas.microsoft.com/office/drawing/2014/chartex" xmlns:cx1="http://schemas.microsoft.com/office/drawing/2015/9/8/chartex" xmlns:mc="http://schemas.openxmlformats.org/markup-compatibility/2006" xmlns:o="urn:schemas-microsoft-com:office:office" xmlns:r="http://schemas.openxmlformats.org/officeDocument/2006/relationships" xmlns:m="http://schemas.openxmlformats.org/officeDocument/2006/math" xmlns:v="urn:schemas-microsoft-com:vml" xmlns:wp14="http://schemas.microsoft.com/office/word/2010/wordprocessingDrawing" xmlns:wp="http://schemas.openxmlformats.org/drawingml/2006/wordprocessingDrawing" xmlns:w10="urn:schemas-microsoft-com:office:word" xmlns:w="http://schemas.openxmlformats.org/wordprocessingml/2006/main" xmlns:w14="http://schemas.microsoft.com/office/word/2010/wordml" xmlns:w15="http://schemas.microsoft.com/office/word/2012/wordml" xmlns:w16se="http://schemas.microsoft.com/office/word/2015/wordml/symex" xmlns:wpg="http://schemas.microsoft.com/office/word/2010/wordprocessingGroup" xmlns:wpi="http://schemas.microsoft.com/office/word/2010/wordprocessingInk" xmlns:wne="http://schemas.microsoft.com/office/word/2006/wordml" xmlns:wps="http://schemas.microsoft.com/office/word/2010/wordprocessingShape" mc:Ignorable="w14 w15 w16se wp14">
   <w:body>
     <w:p>
+      <w:r>
+        <w:fldChar w:fldCharType="begin"/>
+      </w:r>
+      <w:r>
+        <w:instrText xml:space="preserve"> HYPERLINK "https://help.github.com/articles/set-up-git/" </w:instrText>
+      </w:r>
+      <w:r>
+        <w:fldChar w:fldCharType="separate"/>
+      </w:r>
+      <w:r>
+        <w:rPr>
+          <w:rStyle w:val="Hyperlink"/>
+        </w:rPr>
+        <w:t>Setting up Git</w:t>
+      </w:r>
+      <w:r>
+        <w:rPr>
+          <w:rStyle w:val="Hyperlink"/>
+        </w:rPr>
+        <w:fldChar w:fldCharType="end"/>
+      </w:r>
+    </w:p>
+    <w:p>
       <w:hyperlink r:id="rId5" w:history="1">
-        <w:r>
-          <w:rPr>
-            <w:rStyle w:val="Hyperlink"/>
-          </w:rPr>
-          <w:t>Setting up Git</w:t>
-        </w:r>
-      </w:hyperlink>
-    </w:p>
-    <w:p>
-      <w:hyperlink r:id="rId6" w:history="1">
         <w:r>
           <w:rPr>
             <w:rStyle w:val="Hyperlink"/>
@@ -23,7 +36,7 @@
       </w:hyperlink>
     </w:p>
     <w:p>
-      <w:hyperlink r:id="rId7" w:history="1">
+      <w:hyperlink r:id="rId6" w:history="1">
         <w:r>
           <w:rPr>
             <w:rStyle w:val="Hyperlink"/>
@@ -33,7 +46,7 @@
       </w:hyperlink>
     </w:p>
     <w:p>
-      <w:hyperlink r:id="rId8" w:history="1">
+      <w:hyperlink r:id="rId7" w:history="1">
         <w:r>
           <w:rPr>
             <w:rStyle w:val="Hyperlink"/>
@@ -43,7 +56,7 @@
       </w:hyperlink>
     </w:p>
     <w:p>
-      <w:hyperlink r:id="rId9" w:history="1">
+      <w:hyperlink r:id="rId8" w:history="1">
         <w:r>
           <w:rPr>
             <w:rStyle w:val="Hyperlink"/>
@@ -53,7 +66,7 @@
       </w:hyperlink>
     </w:p>
     <w:p>
-      <w:hyperlink r:id="rId10" w:history="1">
+      <w:hyperlink r:id="rId9" w:history="1">
         <w:r>
           <w:rPr>
             <w:rStyle w:val="Hyperlink"/>
@@ -63,7 +76,12 @@
       </w:hyperlink>
     </w:p>
     <w:p>
-      <w:hyperlink r:id="rId11" w:history="1">
+      <w:pPr>
+        <w:rPr>
+          <w:rStyle w:val="Hyperlink"/>
+        </w:rPr>
+      </w:pPr>
+      <w:hyperlink r:id="rId10" w:history="1">
         <w:r>
           <w:rPr>
             <w:rStyle w:val="Hyperlink"/>
@@ -71,6 +89,18 @@
           <w:t>Pushing to remote</w:t>
         </w:r>
       </w:hyperlink>
+    </w:p>
+    <w:p>
+      <w:hyperlink r:id="rId11" w:history="1">
+        <w:r>
+          <w:rPr>
+            <w:rStyle w:val="Hyperlink"/>
+          </w:rPr>
+          <w:t>Git stash</w:t>
+        </w:r>
+      </w:hyperlink>
+      <w:bookmarkStart w:id="0" w:name="_GoBack"/>
+      <w:bookmarkEnd w:id="0"/>
     </w:p>
     <w:p>
       <w:r>
@@ -128,7 +158,15 @@
         </w:numPr>
       </w:pPr>
       <w:r>
-        <w:t>Git config –global user.name “rradoev”</w:t>
+        <w:t>Git config –global user.name “</w:t>
+      </w:r>
+      <w:proofErr w:type="spellStart"/>
+      <w:r>
+        <w:t>rradoev</w:t>
+      </w:r>
+      <w:proofErr w:type="spellEnd"/>
+      <w:r>
+        <w:t>”</w:t>
       </w:r>
     </w:p>
     <w:p>
@@ -172,8 +210,21 @@
         </w:numPr>
       </w:pPr>
       <w:r>
-        <w:t>Git config –global credential.helper wincred</w:t>
-      </w:r>
+        <w:t xml:space="preserve">Git config –global </w:t>
+      </w:r>
+      <w:proofErr w:type="spellStart"/>
+      <w:r>
+        <w:t>credential.helper</w:t>
+      </w:r>
+      <w:proofErr w:type="spellEnd"/>
+      <w:r>
+        <w:t xml:space="preserve"> </w:t>
+      </w:r>
+      <w:proofErr w:type="spellStart"/>
+      <w:r>
+        <w:t>wincred</w:t>
+      </w:r>
+      <w:proofErr w:type="spellEnd"/>
     </w:p>
     <w:p>
       <w:pPr>
@@ -363,8 +414,13 @@
       <w:r>
         <w:t xml:space="preserve">On GitHub, navigate to the </w:t>
       </w:r>
-      <w:r>
-        <w:t>remote(upstream)</w:t>
+      <w:proofErr w:type="gramStart"/>
+      <w:r>
+        <w:t>remote(</w:t>
+      </w:r>
+      <w:proofErr w:type="gramEnd"/>
+      <w:r>
+        <w:t>upstream)</w:t>
       </w:r>
       <w:r>
         <w:t xml:space="preserve"> repository.</w:t>
@@ -543,6 +599,7 @@
         </w:numPr>
       </w:pPr>
       <w:r>
+        <w:lastRenderedPageBreak/>
         <w:t>upstream        https://github.com/superklamer/Java.git (push)</w:t>
       </w:r>
     </w:p>
@@ -555,7 +612,6 @@
         </w:numPr>
       </w:pPr>
       <w:r>
-        <w:lastRenderedPageBreak/>
         <w:t>Sync the fork</w:t>
       </w:r>
     </w:p>
@@ -687,27 +743,45 @@
           <w:rStyle w:val="command"/>
           <w:color w:val="333333"/>
         </w:rPr>
-        <w:t>Git checkout –b TestBranch</w:t>
-      </w:r>
-    </w:p>
-    <w:p>
-      <w:pPr>
-        <w:pStyle w:val="ListParagraph"/>
-        <w:numPr>
-          <w:ilvl w:val="1"/>
-          <w:numId w:val="1"/>
-        </w:numPr>
-        <w:rPr>
-          <w:rStyle w:val="command"/>
-        </w:rPr>
-      </w:pPr>
+        <w:t xml:space="preserve">Git checkout –b </w:t>
+      </w:r>
+      <w:proofErr w:type="spellStart"/>
       <w:r>
         <w:rPr>
           <w:rStyle w:val="command"/>
           <w:color w:val="333333"/>
         </w:rPr>
-        <w:t>Push branch on github</w:t>
-      </w:r>
+        <w:t>TestBranch</w:t>
+      </w:r>
+      <w:proofErr w:type="spellEnd"/>
+    </w:p>
+    <w:p>
+      <w:pPr>
+        <w:pStyle w:val="ListParagraph"/>
+        <w:numPr>
+          <w:ilvl w:val="1"/>
+          <w:numId w:val="1"/>
+        </w:numPr>
+        <w:rPr>
+          <w:rStyle w:val="command"/>
+        </w:rPr>
+      </w:pPr>
+      <w:r>
+        <w:rPr>
+          <w:rStyle w:val="command"/>
+          <w:color w:val="333333"/>
+        </w:rPr>
+        <w:t xml:space="preserve">Push branch on </w:t>
+      </w:r>
+      <w:proofErr w:type="spellStart"/>
+      <w:r>
+        <w:rPr>
+          <w:rStyle w:val="command"/>
+          <w:color w:val="333333"/>
+        </w:rPr>
+        <w:t>github</w:t>
+      </w:r>
+      <w:proofErr w:type="spellEnd"/>
     </w:p>
     <w:p>
       <w:pPr>
@@ -725,8 +799,17 @@
           <w:rStyle w:val="command"/>
           <w:color w:val="333333"/>
         </w:rPr>
-        <w:t>git push origin tBranch</w:t>
-      </w:r>
+        <w:t xml:space="preserve">git push origin </w:t>
+      </w:r>
+      <w:proofErr w:type="spellStart"/>
+      <w:r>
+        <w:rPr>
+          <w:rStyle w:val="command"/>
+          <w:color w:val="333333"/>
+        </w:rPr>
+        <w:t>tBranch</w:t>
+      </w:r>
+      <w:proofErr w:type="spellEnd"/>
     </w:p>
     <w:p>
       <w:pPr>
@@ -778,8 +861,13 @@
         <w:t>g</w:t>
       </w:r>
       <w:r>
-        <w:t>it push origin tBranch</w:t>
-      </w:r>
+        <w:t xml:space="preserve">it push origin </w:t>
+      </w:r>
+      <w:proofErr w:type="spellStart"/>
+      <w:r>
+        <w:t>tBranch</w:t>
+      </w:r>
+      <w:proofErr w:type="spellEnd"/>
     </w:p>
     <w:p>
       <w:pPr>
@@ -802,7 +890,15 @@
         </w:numPr>
       </w:pPr>
       <w:r>
-        <w:t>From your account github page either create new pull request or compare &amp; pull request</w:t>
+        <w:t xml:space="preserve">From your account </w:t>
+      </w:r>
+      <w:proofErr w:type="spellStart"/>
+      <w:r>
+        <w:t>github</w:t>
+      </w:r>
+      <w:proofErr w:type="spellEnd"/>
+      <w:r>
+        <w:t xml:space="preserve"> page either create new pull request or compare &amp; pull request</w:t>
       </w:r>
     </w:p>
     <w:p>
@@ -838,8 +934,13 @@
         </w:numPr>
       </w:pPr>
       <w:r>
-        <w:t>Delete branch – git branch –D tBranch</w:t>
-      </w:r>
+        <w:t xml:space="preserve">Delete branch – git branch –D </w:t>
+      </w:r>
+      <w:proofErr w:type="spellStart"/>
+      <w:r>
+        <w:t>tBranch</w:t>
+      </w:r>
+      <w:proofErr w:type="spellEnd"/>
     </w:p>
     <w:p>
       <w:pPr>
@@ -912,8 +1013,6 @@
       <w:r>
         <w:t>Git pull</w:t>
       </w:r>
-      <w:bookmarkStart w:id="0" w:name="_GoBack"/>
-      <w:bookmarkEnd w:id="0"/>
     </w:p>
     <w:sectPr>
       <w:pgSz w:w="12240" w:h="15840"/>

</xml_diff>